<commit_message>
Start doing lab 11 MO
</commit_message>
<xml_diff>
--- a/Semestr_IV/Architektura_Systemow_Komputerowych/Johnny_Multiplication.docx
+++ b/Semestr_IV/Architektura_Systemow_Komputerowych/Johnny_Multiplication.docx
@@ -23,29 +23,7 @@
           <w:szCs w:val="36"/>
           <w:lang w:val="en-GB"/>
         </w:rPr>
-        <w:t xml:space="preserve">Johnny - </w:t>
-      </w:r>
-      <w:r>
-        <w:rPr>
-          <w:rFonts w:ascii="Arial" w:hAnsi="Arial" w:cs="Arial"/>
-          <w:b/>
-          <w:bCs/>
-          <w:sz w:val="36"/>
-          <w:szCs w:val="36"/>
-          <w:lang w:val="en-GB"/>
-        </w:rPr>
-        <w:t>Multiplication</w:t>
-      </w:r>
-      <w:r>
-        <w:rPr>
-          <w:rFonts w:ascii="Arial" w:hAnsi="Arial" w:cs="Arial"/>
-          <w:b/>
-          <w:bCs/>
-          <w:sz w:val="36"/>
-          <w:szCs w:val="36"/>
-          <w:lang w:val="en-GB"/>
-        </w:rPr>
-        <w:t xml:space="preserve"> Program</w:t>
+        <w:t>Johnny - Multiplication Program</w:t>
       </w:r>
     </w:p>
     <w:p>
@@ -69,21 +47,8 @@
           <w:szCs w:val="32"/>
           <w:lang w:val="en-GB"/>
         </w:rPr>
-        <w:t xml:space="preserve">Wiktor </w:t>
+        <w:t>Wiktor Zmiendak</w:t>
       </w:r>
-      <w:proofErr w:type="spellStart"/>
-      <w:r>
-        <w:rPr>
-          <w:rFonts w:ascii="Arial" w:hAnsi="Arial" w:cs="Arial"/>
-          <w:b/>
-          <w:bCs/>
-          <w:sz w:val="32"/>
-          <w:szCs w:val="32"/>
-          <w:lang w:val="en-GB"/>
-        </w:rPr>
-        <w:t>Zmiendak</w:t>
-      </w:r>
-      <w:proofErr w:type="spellEnd"/>
     </w:p>
     <w:p>
       <w:pPr>
@@ -207,10 +172,11 @@
       <w:r>
         <w:rPr>
           <w:rFonts w:ascii="Arial" w:hAnsi="Arial" w:cs="Arial"/>
+          <w:noProof/>
           <w:lang w:val="en-GB"/>
         </w:rPr>
         <w:drawing>
-          <wp:anchor distT="0" distB="0" distL="114300" distR="114300" simplePos="0" relativeHeight="251658240" behindDoc="1" locked="0" layoutInCell="1" allowOverlap="1" wp14:anchorId="7E324EDD" wp14:editId="665C4E34">
+          <wp:anchor distT="0" distB="0" distL="114300" distR="114300" simplePos="0" relativeHeight="251658240" behindDoc="1" locked="0" layoutInCell="1" allowOverlap="1" wp14:anchorId="7E324EDD" wp14:editId="7C5C0C14">
             <wp:simplePos x="0" y="0"/>
             <wp:positionH relativeFrom="margin">
               <wp:align>center</wp:align>
@@ -506,31 +472,7 @@
           <w:lang w:eastAsia="pl-PL"/>
           <w14:ligatures w14:val="none"/>
         </w:rPr>
-        <w:t xml:space="preserve">Set the </w:t>
-      </w:r>
-      <w:proofErr w:type="spellStart"/>
-      <w:r>
-        <w:rPr>
-          <w:rFonts w:ascii="Times New Roman" w:eastAsia="Times New Roman" w:hAnsi="Times New Roman" w:cs="Times New Roman"/>
-          <w:kern w:val="0"/>
-          <w:sz w:val="24"/>
-          <w:szCs w:val="24"/>
-          <w:lang w:eastAsia="pl-PL"/>
-          <w14:ligatures w14:val="none"/>
-        </w:rPr>
-        <w:t>result</w:t>
-      </w:r>
-      <w:proofErr w:type="spellEnd"/>
-      <w:r>
-        <w:rPr>
-          <w:rFonts w:ascii="Times New Roman" w:eastAsia="Times New Roman" w:hAnsi="Times New Roman" w:cs="Times New Roman"/>
-          <w:kern w:val="0"/>
-          <w:sz w:val="24"/>
-          <w:szCs w:val="24"/>
-          <w:lang w:eastAsia="pl-PL"/>
-          <w14:ligatures w14:val="none"/>
-        </w:rPr>
-        <w:t xml:space="preserve"> (010) to </w:t>
+        <w:t xml:space="preserve">Set the result to </w:t>
       </w:r>
       <w:r>
         <w:rPr>
@@ -578,6 +520,7 @@
           <w:rFonts w:ascii="Arial" w:hAnsi="Arial" w:cs="Arial"/>
           <w:b/>
           <w:bCs/>
+          <w:noProof/>
           <w:sz w:val="24"/>
           <w:szCs w:val="24"/>
           <w:lang w:val="en-GB"/>
@@ -762,6 +705,7 @@
       <w:r>
         <w:rPr>
           <w:rFonts w:ascii="Times New Roman" w:eastAsia="Times New Roman" w:hAnsi="Times New Roman" w:cs="Times New Roman"/>
+          <w:noProof/>
           <w:kern w:val="0"/>
           <w:sz w:val="24"/>
           <w:szCs w:val="24"/>
@@ -954,46 +898,25 @@
           <w:lang w:val="en-GB" w:eastAsia="pl-PL"/>
           <w14:ligatures w14:val="none"/>
         </w:rPr>
-        <w:t>Add A and save the result in the result address (0</w:t>
+        <w:t>Add A and save the result in the result address.</w:t>
       </w:r>
+    </w:p>
+    <w:p>
+      <w:pPr>
+        <w:spacing w:before="100" w:beforeAutospacing="1" w:after="100" w:afterAutospacing="1" w:line="240" w:lineRule="auto"/>
+        <w:rPr>
+          <w:rFonts w:ascii="Times New Roman" w:eastAsia="Times New Roman" w:hAnsi="Times New Roman" w:cs="Times New Roman"/>
+          <w:kern w:val="0"/>
+          <w:sz w:val="24"/>
+          <w:szCs w:val="24"/>
+          <w:lang w:val="en-GB" w:eastAsia="pl-PL"/>
+          <w14:ligatures w14:val="none"/>
+        </w:rPr>
+      </w:pPr>
       <w:r>
         <w:rPr>
           <w:rFonts w:ascii="Times New Roman" w:eastAsia="Times New Roman" w:hAnsi="Times New Roman" w:cs="Times New Roman"/>
-          <w:kern w:val="0"/>
-          <w:sz w:val="24"/>
-          <w:szCs w:val="24"/>
-          <w:lang w:val="en-GB" w:eastAsia="pl-PL"/>
-          <w14:ligatures w14:val="none"/>
-        </w:rPr>
-        <w:t>09</w:t>
-      </w:r>
-      <w:r>
-        <w:rPr>
-          <w:rFonts w:ascii="Times New Roman" w:eastAsia="Times New Roman" w:hAnsi="Times New Roman" w:cs="Times New Roman"/>
-          <w:kern w:val="0"/>
-          <w:sz w:val="24"/>
-          <w:szCs w:val="24"/>
-          <w:lang w:val="en-GB" w:eastAsia="pl-PL"/>
-          <w14:ligatures w14:val="none"/>
-        </w:rPr>
-        <w:t>).</w:t>
-      </w:r>
-    </w:p>
-    <w:p>
-      <w:pPr>
-        <w:spacing w:before="100" w:beforeAutospacing="1" w:after="100" w:afterAutospacing="1" w:line="240" w:lineRule="auto"/>
-        <w:rPr>
-          <w:rFonts w:ascii="Times New Roman" w:eastAsia="Times New Roman" w:hAnsi="Times New Roman" w:cs="Times New Roman"/>
-          <w:kern w:val="0"/>
-          <w:sz w:val="24"/>
-          <w:szCs w:val="24"/>
-          <w:lang w:val="en-GB" w:eastAsia="pl-PL"/>
-          <w14:ligatures w14:val="none"/>
-        </w:rPr>
-      </w:pPr>
-      <w:r>
-        <w:rPr>
-          <w:rFonts w:ascii="Times New Roman" w:eastAsia="Times New Roman" w:hAnsi="Times New Roman" w:cs="Times New Roman"/>
+          <w:noProof/>
           <w:kern w:val="0"/>
           <w:sz w:val="24"/>
           <w:szCs w:val="24"/>
@@ -1194,6 +1117,7 @@
           <w:rFonts w:ascii="Arial" w:hAnsi="Arial" w:cs="Arial"/>
           <w:b/>
           <w:bCs/>
+          <w:noProof/>
           <w:sz w:val="24"/>
           <w:szCs w:val="24"/>
           <w:lang w:val="en-GB"/>
@@ -1392,6 +1316,7 @@
           <w:rFonts w:ascii="Arial" w:hAnsi="Arial" w:cs="Arial"/>
           <w:b/>
           <w:bCs/>
+          <w:noProof/>
           <w:sz w:val="24"/>
           <w:szCs w:val="24"/>
           <w:lang w:val="en-GB"/>

</xml_diff>